<commit_message>
Fix lisence and formatting in trigonometry
</commit_message>
<xml_diff>
--- a/Trigonometry/MAT155-11-Solving_Trigonometric_Equations.docx
+++ b/Trigonometry/MAT155-11-Solving_Trigonometric_Equations.docx
@@ -1339,7 +1339,20 @@
         <w:br/>
       </w:r>
       <w:r>
-        <w:t xml:space="preserve">Example equations from OpenStax Algebra and Trigonometry.</w:t>
+        <w:t xml:space="preserve">Example equations from OpenStax</w:t>
+      </w:r>
+      <w:r>
+        <w:t xml:space="preserve"> </w:t>
+      </w:r>
+      <w:r>
+        <w:rPr>
+          <w:iCs/>
+          <w:i/>
+        </w:rPr>
+        <w:t xml:space="preserve">Algebra and Trigonometry 2e</w:t>
+      </w:r>
+      <w:r>
+        <w:t xml:space="preserve">.</w:t>
       </w:r>
       <w:r>
         <w:t xml:space="preserve"> </w:t>
@@ -1355,7 +1368,7 @@
           <w:rPr>
             <w:rStyle w:val="Hyperlink"/>
           </w:rPr>
-          <w:t xml:space="preserve">Access for free at https://openstax.org/books/algebra-and-trigonometry/pages/1-introduction-to-prerequisites</w:t>
+          <w:t xml:space="preserve">https://openstax.org/books/algebra-and-trigonometry-2e/pages/1-introduction-to-prerequisites</w:t>
         </w:r>
       </w:hyperlink>
     </w:p>
@@ -1364,7 +1377,7 @@
     <w:sectPr>
       <w:footerReference r:id="rId9" w:type="default"/>
       <w:pgSz w:code="1" w:h="15840" w:w="12240"/>
-      <w:pgMar w:bottom="720" w:footer="288" w:gutter="0" w:header="720" w:left="1440" w:right="720" w:top="720"/>
+      <w:pgMar w:bottom="1440" w:footer="288" w:gutter="0" w:header="720" w:left="1440" w:right="1440" w:top="1440"/>
       <w:cols w:space="720"/>
       <w:docGrid w:linePitch="360"/>
     </w:sectPr>
@@ -1382,16 +1395,21 @@
     <w:pPr>
       <w:pStyle w:val="Footer"/>
       <w:rPr>
-        <w:sz w:val="20"/>
-        <w:szCs w:val="20"/>
+        <w:sz w:val="18"/>
+        <w:szCs w:val="18"/>
       </w:rPr>
     </w:pPr>
     <w:r>
+      <w:rPr>
+        <w:noProof/>
+        <w:sz w:val="18"/>
+        <w:szCs w:val="18"/>
+      </w:rPr>
       <w:drawing>
-        <wp:inline distT="0" distB="0" distL="0" distR="0" wp14:anchorId="7C8FEA72" wp14:editId="7F86793E">
-          <wp:extent cx="764540" cy="141605"/>
+        <wp:inline distT="0" distB="0" distL="0" distR="0" wp14:anchorId="7C8FEA72" wp14:editId="5D776C97">
+          <wp:extent cx="401975" cy="141605"/>
           <wp:effectExtent l="0" t="0" r="0" b="0"/>
-          <wp:docPr id="1" name="Picture 1" descr="Creative Commons License"/>
+          <wp:docPr id="1" name="Picture 1"/>
           <wp:cNvGraphicFramePr>
             <a:graphicFrameLocks xmlns:a="http://schemas.openxmlformats.org/drawingml/2006/main" noChangeAspect="1"/>
           </wp:cNvGraphicFramePr>
@@ -1399,7 +1417,7 @@
             <a:graphicData uri="http://schemas.openxmlformats.org/drawingml/2006/picture">
               <pic:pic xmlns:pic="http://schemas.openxmlformats.org/drawingml/2006/picture">
                 <pic:nvPicPr>
-                  <pic:cNvPr id="0" name="Picture 1" descr="Creative Commons License"/>
+                  <pic:cNvPr id="1" name="Picture 1"/>
                   <pic:cNvPicPr>
                     <a:picLocks noChangeAspect="1" noChangeArrowheads="1"/>
                   </pic:cNvPicPr>
@@ -1412,7 +1430,6 @@
                       </a:ext>
                     </a:extLst>
                   </a:blip>
-                  <a:srcRect/>
                   <a:stretch>
                     <a:fillRect/>
                   </a:stretch>
@@ -1420,7 +1437,7 @@
                 <pic:spPr bwMode="auto">
                   <a:xfrm>
                     <a:off x="0" y="0"/>
-                    <a:ext cx="764540" cy="141605"/>
+                    <a:ext cx="401975" cy="141605"/>
                   </a:xfrm>
                   <a:prstGeom prst="rect">
                     <a:avLst/>
@@ -1437,12 +1454,16 @@
       </w:drawing>
     </w:r>
     <w:r>
+      <w:rPr>
+        <w:sz w:val="18"/>
+        <w:szCs w:val="18"/>
+      </w:rPr>
       <w:t xml:space="preserve">  </w:t>
     </w:r>
     <w:r>
       <w:rPr>
-        <w:sz w:val="20"/>
-        <w:szCs w:val="20"/>
+        <w:sz w:val="18"/>
+        <w:szCs w:val="18"/>
       </w:rPr>
       <w:t>This work is licensed under a </w:t>
     </w:r>
@@ -1450,54 +1471,62 @@
       <w:r>
         <w:rPr>
           <w:rStyle w:val="Hyperlink"/>
-          <w:sz w:val="20"/>
-          <w:szCs w:val="20"/>
+          <w:sz w:val="18"/>
+          <w:szCs w:val="18"/>
         </w:rPr>
-        <w:t>Creative Commons Attribution-</w:t>
-      </w:r>
-      <w:proofErr w:type="spellStart"/>
-      <w:r>
-        <w:rPr>
-          <w:rStyle w:val="Hyperlink"/>
-          <w:sz w:val="20"/>
-          <w:szCs w:val="20"/>
-        </w:rPr>
-        <w:t>NonCommercial</w:t>
-      </w:r>
-      <w:proofErr w:type="spellEnd"/>
-      <w:r>
-        <w:rPr>
-          <w:rStyle w:val="Hyperlink"/>
-          <w:sz w:val="20"/>
-          <w:szCs w:val="20"/>
-        </w:rPr>
-        <w:t>-</w:t>
-      </w:r>
-      <w:proofErr w:type="spellStart"/>
-      <w:r>
-        <w:rPr>
-          <w:rStyle w:val="Hyperlink"/>
-          <w:sz w:val="20"/>
-          <w:szCs w:val="20"/>
-        </w:rPr>
-        <w:t>ShareAlike</w:t>
-      </w:r>
-      <w:proofErr w:type="spellEnd"/>
-      <w:r>
-        <w:rPr>
-          <w:rStyle w:val="Hyperlink"/>
-          <w:sz w:val="20"/>
-          <w:szCs w:val="20"/>
-        </w:rPr>
-        <w:t xml:space="preserve"> 4.0 International License</w:t>
+        <w:t>Creative Commons Attribution 4.0 International License</w:t>
       </w:r>
     </w:hyperlink>
     <w:r>
       <w:rPr>
-        <w:sz w:val="20"/>
-        <w:szCs w:val="20"/>
+        <w:sz w:val="18"/>
+        <w:szCs w:val="18"/>
       </w:rPr>
       <w:t>.</w:t>
+    </w:r>
+    <w:r>
+      <w:rPr>
+        <w:sz w:val="18"/>
+        <w:szCs w:val="18"/>
+      </w:rPr>
+      <w:br/>
+    </w:r>
+    <w:r>
+      <w:rPr>
+        <w:sz w:val="18"/>
+        <w:szCs w:val="18"/>
+      </w:rPr>
+      <w:t>Examples taken from OpenStax</w:t>
+    </w:r>
+    <w:r>
+      <w:rPr>
+        <w:sz w:val="18"/>
+        <w:szCs w:val="18"/>
+      </w:rPr>
+      <w:t xml:space="preserve"> </w:t>
+    </w:r>
+    <w:r>
+      <w:rPr>
+        <w:i/>
+        <w:iCs/>
+        <w:sz w:val="18"/>
+        <w:szCs w:val="18"/>
+      </w:rPr>
+      <w:t>Algebra and Trigonometry 2e</w:t>
+    </w:r>
+    <w:r>
+      <w:rPr>
+        <w:sz w:val="18"/>
+        <w:szCs w:val="18"/>
+      </w:rPr>
+      <w:t xml:space="preserve">. </w:t>
+    </w:r>
+    <w:r>
+      <w:rPr>
+        <w:sz w:val="18"/>
+        <w:szCs w:val="18"/>
+      </w:rPr>
+      <w:t>Access for free at https://openstax.org/books/algebra-and-trigonometry-2e/pages/1-introduction-to-prerequisites</w:t>
     </w:r>
   </w:p>
 </w:ftr>

</xml_diff>

<commit_message>
Update PDF Formatting, Add Lesson 12 MAT 155
</commit_message>
<xml_diff>
--- a/Trigonometry/MAT155-11-Solving_Trigonometric_Equations.docx
+++ b/Trigonometry/MAT155-11-Solving_Trigonometric_Equations.docx
@@ -664,6 +664,9 @@
           </m:den>
         </m:f>
       </m:oMath>
+      <w:r>
+        <w:t xml:space="preserve"> </w:t>
+      </w:r>
     </w:p>
     <w:p>
       <w:pPr>
@@ -718,6 +721,9 @@
           </m:den>
         </m:f>
       </m:oMath>
+      <w:r>
+        <w:t xml:space="preserve"> </w:t>
+      </w:r>
     </w:p>
     <w:p>
       <w:pPr>
@@ -760,6 +766,9 @@
           </m:e>
         </m:rad>
       </m:oMath>
+      <w:r>
+        <w:t xml:space="preserve"> </w:t>
+      </w:r>
     </w:p>
     <w:bookmarkEnd w:id="22"/>
     <w:bookmarkStart w:id="23" w:name="general-hints"/>
@@ -932,6 +941,9 @@
       <w:r>
         <w:t xml:space="preserve">.</w:t>
       </w:r>
+      <w:r>
+        <w:t xml:space="preserve"> </w:t>
+      </w:r>
     </w:p>
     <w:p>
       <w:pPr>
@@ -990,6 +1002,9 @@
       <w:r>
         <w:t xml:space="preserve">.</w:t>
       </w:r>
+      <w:r>
+        <w:t xml:space="preserve"> </w:t>
+      </w:r>
     </w:p>
     <w:p>
       <w:pPr>
@@ -1072,10 +1087,13 @@
           <m:t>0</m:t>
         </m:r>
       </m:oMath>
+      <w:r>
+        <w:t xml:space="preserve"> </w:t>
+      </w:r>
     </w:p>
     <w:bookmarkEnd w:id="24"/>
     <w:bookmarkEnd w:id="25"/>
-    <w:bookmarkStart w:id="28" w:name="equations-of-quadratic-type"/>
+    <w:bookmarkStart w:id="27" w:name="equations-of-quadratic-type"/>
     <w:p>
       <w:pPr>
         <w:pStyle w:val="Heading1"/>
@@ -1084,7 +1102,7 @@
         <w:t xml:space="preserve">Equations of Quadratic Type</w:t>
       </w:r>
     </w:p>
-    <w:bookmarkStart w:id="27" w:name="examples-2"/>
+    <w:bookmarkStart w:id="26" w:name="examples-2"/>
     <w:p>
       <w:pPr>
         <w:pStyle w:val="Heading2"/>
@@ -1195,6 +1213,9 @@
           <m:t>0</m:t>
         </m:r>
       </m:oMath>
+      <w:r>
+        <w:t xml:space="preserve"> </w:t>
+      </w:r>
     </w:p>
     <w:p>
       <w:pPr>
@@ -1256,6 +1277,9 @@
           <m:t>0</m:t>
         </m:r>
       </m:oMath>
+      <w:r>
+        <w:t xml:space="preserve"> </w:t>
+      </w:r>
     </w:p>
     <w:p>
       <w:pPr>
@@ -1323,57 +1347,12 @@
           <m:t>0</m:t>
         </m:r>
       </m:oMath>
-    </w:p>
-    <w:p>
-      <w:pPr>
-        <w:pStyle w:val="FirstParagraph"/>
-      </w:pPr>
-      <w:r>
-        <w:rPr>
-          <w:bCs/>
-          <w:b/>
-        </w:rPr>
-        <w:t xml:space="preserve">Reference</w:t>
-      </w:r>
-      <w:r>
-        <w:br/>
-      </w:r>
-      <w:r>
-        <w:t xml:space="preserve">Example equations from OpenStax</w:t>
-      </w:r>
-      <w:r>
-        <w:t xml:space="preserve"> </w:t>
-      </w:r>
-      <w:r>
-        <w:rPr>
-          <w:iCs/>
-          <w:i/>
-        </w:rPr>
-        <w:t xml:space="preserve">Algebra and Trigonometry 2e</w:t>
-      </w:r>
-      <w:r>
-        <w:t xml:space="preserve">.</w:t>
-      </w:r>
-      <w:r>
-        <w:t xml:space="preserve"> </w:t>
-      </w:r>
-      <w:r>
-        <w:t xml:space="preserve">Access for free at</w:t>
-      </w:r>
-      <w:r>
-        <w:t xml:space="preserve"> </w:t>
-      </w:r>
-      <w:hyperlink r:id="rId26">
-        <w:r>
-          <w:rPr>
-            <w:rStyle w:val="Hyperlink"/>
-          </w:rPr>
-          <w:t xml:space="preserve">https://openstax.org/books/algebra-and-trigonometry-2e/pages/1-introduction-to-prerequisites</w:t>
-        </w:r>
-      </w:hyperlink>
-    </w:p>
+      <w:r>
+        <w:t xml:space="preserve"> </w:t>
+      </w:r>
+    </w:p>
+    <w:bookmarkEnd w:id="26"/>
     <w:bookmarkEnd w:id="27"/>
-    <w:bookmarkEnd w:id="28"/>
     <w:sectPr>
       <w:footerReference r:id="rId9" w:type="default"/>
       <w:pgSz w:code="1" w:h="15840" w:w="12240"/>

</xml_diff>